<commit_message>
updated and added files
</commit_message>
<xml_diff>
--- a/function-dictionary.docx
+++ b/function-dictionary.docx
@@ -29,7 +29,43 @@
           <w:b/>
           <w:sz w:val="22"/>
         </w:rPr>
-        <w:t>functions for text analysis with R, in the order they appear</w:t>
+        <w:t xml:space="preserve">selected </w:t>
+      </w:r>
+      <w:r>
+        <w:rPr>
+          <w:rFonts w:ascii="Helvetica Neue" w:hAnsi="Helvetica Neue" w:cs="Helvetica Neue"/>
+          <w:b/>
+          <w:sz w:val="22"/>
+        </w:rPr>
+        <w:t xml:space="preserve">functions for </w:t>
+      </w:r>
+      <w:proofErr w:type="spellStart"/>
+      <w:proofErr w:type="gramStart"/>
+      <w:r>
+        <w:rPr>
+          <w:rFonts w:ascii="Helvetica Neue" w:hAnsi="Helvetica Neue" w:cs="Helvetica Neue"/>
+          <w:b/>
+          <w:sz w:val="22"/>
+        </w:rPr>
+        <w:t>stoker.</w:t>
+      </w:r>
+      <w:r>
+        <w:rPr>
+          <w:rFonts w:ascii="Helvetica Neue" w:hAnsi="Helvetica Neue" w:cs="Helvetica Neue"/>
+          <w:b/>
+          <w:sz w:val="22"/>
+        </w:rPr>
+        <w:t>R</w:t>
+      </w:r>
+      <w:proofErr w:type="spellEnd"/>
+      <w:proofErr w:type="gramEnd"/>
+      <w:r>
+        <w:rPr>
+          <w:rFonts w:ascii="Helvetica Neue" w:hAnsi="Helvetica Neue" w:cs="Helvetica Neue"/>
+          <w:b/>
+          <w:sz w:val="22"/>
+        </w:rPr>
+        <w:t>, in the order they appear</w:t>
       </w:r>
     </w:p>
     <w:p>
@@ -206,11 +242,19 @@
               <w:adjustRightInd w:val="0"/>
               <w:spacing w:line="320" w:lineRule="atLeast"/>
               <w:rPr>
-                <w:rFonts w:ascii="Consolas" w:hAnsi="Consolas" w:cs="Helvetica Neue"/>
-                <w:sz w:val="20"/>
-                <w:szCs w:val="20"/>
-              </w:rPr>
-            </w:pPr>
+                <w:rFonts w:ascii="Arial" w:hAnsi="Arial" w:cs="Arial"/>
+                <w:sz w:val="22"/>
+                <w:szCs w:val="22"/>
+              </w:rPr>
+            </w:pPr>
+            <w:r>
+              <w:rPr>
+                <w:rFonts w:ascii="Arial" w:hAnsi="Arial" w:cs="Arial"/>
+                <w:sz w:val="22"/>
+                <w:szCs w:val="22"/>
+              </w:rPr>
+              <w:t>7</w:t>
+            </w:r>
           </w:p>
         </w:tc>
         <w:tc>
@@ -344,11 +388,19 @@
               <w:adjustRightInd w:val="0"/>
               <w:spacing w:line="320" w:lineRule="atLeast"/>
               <w:rPr>
-                <w:rFonts w:ascii="Consolas" w:hAnsi="Consolas" w:cs="Helvetica Neue"/>
-                <w:sz w:val="20"/>
-                <w:szCs w:val="20"/>
-              </w:rPr>
-            </w:pPr>
+                <w:rFonts w:ascii="Arial" w:hAnsi="Arial" w:cs="Arial"/>
+                <w:sz w:val="22"/>
+                <w:szCs w:val="22"/>
+              </w:rPr>
+            </w:pPr>
+            <w:r>
+              <w:rPr>
+                <w:rFonts w:ascii="Arial" w:hAnsi="Arial" w:cs="Arial"/>
+                <w:sz w:val="22"/>
+                <w:szCs w:val="22"/>
+              </w:rPr>
+              <w:t>7</w:t>
+            </w:r>
           </w:p>
         </w:tc>
         <w:tc>
@@ -510,11 +562,19 @@
               <w:adjustRightInd w:val="0"/>
               <w:spacing w:line="320" w:lineRule="atLeast"/>
               <w:rPr>
-                <w:rFonts w:ascii="Consolas" w:hAnsi="Consolas" w:cs="Helvetica Neue"/>
-                <w:sz w:val="20"/>
-                <w:szCs w:val="20"/>
-              </w:rPr>
-            </w:pPr>
+                <w:rFonts w:ascii="Arial" w:hAnsi="Arial" w:cs="Arial"/>
+                <w:sz w:val="22"/>
+                <w:szCs w:val="22"/>
+              </w:rPr>
+            </w:pPr>
+            <w:r>
+              <w:rPr>
+                <w:rFonts w:ascii="Arial" w:hAnsi="Arial" w:cs="Arial"/>
+                <w:sz w:val="22"/>
+                <w:szCs w:val="22"/>
+              </w:rPr>
+              <w:t>8</w:t>
+            </w:r>
           </w:p>
         </w:tc>
         <w:tc>
@@ -700,11 +760,19 @@
               <w:adjustRightInd w:val="0"/>
               <w:spacing w:line="320" w:lineRule="atLeast"/>
               <w:rPr>
-                <w:rFonts w:ascii="Consolas" w:hAnsi="Consolas" w:cs="Helvetica Neue"/>
-                <w:sz w:val="20"/>
-                <w:szCs w:val="20"/>
-              </w:rPr>
-            </w:pPr>
+                <w:rFonts w:ascii="Arial" w:hAnsi="Arial" w:cs="Arial"/>
+                <w:sz w:val="22"/>
+                <w:szCs w:val="22"/>
+              </w:rPr>
+            </w:pPr>
+            <w:r>
+              <w:rPr>
+                <w:rFonts w:ascii="Arial" w:hAnsi="Arial" w:cs="Arial"/>
+                <w:sz w:val="22"/>
+                <w:szCs w:val="22"/>
+              </w:rPr>
+              <w:t>10</w:t>
+            </w:r>
           </w:p>
         </w:tc>
         <w:tc>
@@ -885,11 +953,19 @@
               <w:adjustRightInd w:val="0"/>
               <w:spacing w:line="320" w:lineRule="atLeast"/>
               <w:rPr>
-                <w:rFonts w:ascii="Consolas" w:hAnsi="Consolas" w:cs="Helvetica Neue"/>
-                <w:sz w:val="20"/>
-                <w:szCs w:val="20"/>
-              </w:rPr>
-            </w:pPr>
+                <w:rFonts w:ascii="Arial" w:hAnsi="Arial" w:cs="Arial"/>
+                <w:sz w:val="22"/>
+                <w:szCs w:val="22"/>
+              </w:rPr>
+            </w:pPr>
+            <w:r>
+              <w:rPr>
+                <w:rFonts w:ascii="Arial" w:hAnsi="Arial" w:cs="Arial"/>
+                <w:sz w:val="22"/>
+                <w:szCs w:val="22"/>
+              </w:rPr>
+              <w:t>11</w:t>
+            </w:r>
           </w:p>
         </w:tc>
         <w:tc>
@@ -1065,11 +1141,19 @@
               <w:adjustRightInd w:val="0"/>
               <w:spacing w:line="320" w:lineRule="atLeast"/>
               <w:rPr>
-                <w:rFonts w:ascii="Consolas" w:hAnsi="Consolas" w:cs="Helvetica Neue"/>
-                <w:sz w:val="20"/>
-                <w:szCs w:val="20"/>
-              </w:rPr>
-            </w:pPr>
+                <w:rFonts w:ascii="Arial" w:hAnsi="Arial" w:cs="Arial"/>
+                <w:sz w:val="22"/>
+                <w:szCs w:val="22"/>
+              </w:rPr>
+            </w:pPr>
+            <w:r>
+              <w:rPr>
+                <w:rFonts w:ascii="Arial" w:hAnsi="Arial" w:cs="Arial"/>
+                <w:sz w:val="22"/>
+                <w:szCs w:val="22"/>
+              </w:rPr>
+              <w:t>11</w:t>
+            </w:r>
           </w:p>
         </w:tc>
         <w:tc>
@@ -1199,11 +1283,19 @@
               <w:adjustRightInd w:val="0"/>
               <w:spacing w:line="320" w:lineRule="atLeast"/>
               <w:rPr>
-                <w:rFonts w:ascii="Consolas" w:hAnsi="Consolas" w:cs="Helvetica Neue"/>
-                <w:sz w:val="20"/>
-                <w:szCs w:val="20"/>
-              </w:rPr>
-            </w:pPr>
+                <w:rFonts w:ascii="Arial" w:hAnsi="Arial" w:cs="Arial"/>
+                <w:sz w:val="22"/>
+                <w:szCs w:val="22"/>
+              </w:rPr>
+            </w:pPr>
+            <w:r>
+              <w:rPr>
+                <w:rFonts w:ascii="Arial" w:hAnsi="Arial" w:cs="Arial"/>
+                <w:sz w:val="22"/>
+                <w:szCs w:val="22"/>
+              </w:rPr>
+              <w:t>11 B</w:t>
+            </w:r>
           </w:p>
         </w:tc>
         <w:tc>
@@ -1333,11 +1425,19 @@
               <w:adjustRightInd w:val="0"/>
               <w:spacing w:line="320" w:lineRule="atLeast"/>
               <w:rPr>
-                <w:rFonts w:ascii="Consolas" w:hAnsi="Consolas" w:cs="Helvetica Neue"/>
-                <w:sz w:val="20"/>
-                <w:szCs w:val="20"/>
-              </w:rPr>
-            </w:pPr>
+                <w:rFonts w:ascii="Arial" w:hAnsi="Arial" w:cs="Arial"/>
+                <w:sz w:val="22"/>
+                <w:szCs w:val="22"/>
+              </w:rPr>
+            </w:pPr>
+            <w:r>
+              <w:rPr>
+                <w:rFonts w:ascii="Arial" w:hAnsi="Arial" w:cs="Arial"/>
+                <w:sz w:val="22"/>
+                <w:szCs w:val="22"/>
+              </w:rPr>
+              <w:t>11 B</w:t>
+            </w:r>
           </w:p>
         </w:tc>
         <w:tc>
@@ -1504,11 +1604,19 @@
               <w:adjustRightInd w:val="0"/>
               <w:spacing w:line="320" w:lineRule="atLeast"/>
               <w:rPr>
-                <w:rFonts w:ascii="Consolas" w:hAnsi="Consolas" w:cs="Helvetica Neue"/>
-                <w:sz w:val="20"/>
-                <w:szCs w:val="20"/>
-              </w:rPr>
-            </w:pPr>
+                <w:rFonts w:ascii="Arial" w:hAnsi="Arial" w:cs="Arial"/>
+                <w:sz w:val="22"/>
+                <w:szCs w:val="22"/>
+              </w:rPr>
+            </w:pPr>
+            <w:r>
+              <w:rPr>
+                <w:rFonts w:ascii="Arial" w:hAnsi="Arial" w:cs="Arial"/>
+                <w:sz w:val="22"/>
+                <w:szCs w:val="22"/>
+              </w:rPr>
+              <w:t>11 B</w:t>
+            </w:r>
           </w:p>
         </w:tc>
         <w:tc>
@@ -1712,11 +1820,20 @@
               <w:adjustRightInd w:val="0"/>
               <w:spacing w:line="320" w:lineRule="atLeast"/>
               <w:rPr>
-                <w:rFonts w:ascii="Consolas" w:hAnsi="Consolas" w:cs="Helvetica Neue"/>
-                <w:sz w:val="20"/>
-                <w:szCs w:val="20"/>
-              </w:rPr>
-            </w:pPr>
+                <w:rFonts w:ascii="Arial" w:hAnsi="Arial" w:cs="Arial"/>
+                <w:sz w:val="22"/>
+                <w:szCs w:val="22"/>
+              </w:rPr>
+            </w:pPr>
+            <w:r>
+              <w:rPr>
+                <w:rFonts w:ascii="Arial" w:hAnsi="Arial" w:cs="Arial"/>
+                <w:sz w:val="22"/>
+                <w:szCs w:val="22"/>
+              </w:rPr>
+              <w:lastRenderedPageBreak/>
+              <w:t>14</w:t>
+            </w:r>
           </w:p>
         </w:tc>
         <w:tc>
@@ -1871,11 +1988,19 @@
               <w:adjustRightInd w:val="0"/>
               <w:spacing w:line="320" w:lineRule="atLeast"/>
               <w:rPr>
-                <w:rFonts w:ascii="Consolas" w:hAnsi="Consolas" w:cs="Helvetica Neue"/>
-                <w:sz w:val="20"/>
-                <w:szCs w:val="20"/>
-              </w:rPr>
-            </w:pPr>
+                <w:rFonts w:ascii="Arial" w:hAnsi="Arial" w:cs="Arial"/>
+                <w:sz w:val="22"/>
+                <w:szCs w:val="22"/>
+              </w:rPr>
+            </w:pPr>
+            <w:r>
+              <w:rPr>
+                <w:rFonts w:ascii="Arial" w:hAnsi="Arial" w:cs="Arial"/>
+                <w:sz w:val="22"/>
+                <w:szCs w:val="22"/>
+              </w:rPr>
+              <w:t>15</w:t>
+            </w:r>
           </w:p>
         </w:tc>
         <w:tc>
@@ -2069,11 +2194,19 @@
               <w:adjustRightInd w:val="0"/>
               <w:spacing w:line="320" w:lineRule="atLeast"/>
               <w:rPr>
-                <w:rFonts w:ascii="Consolas" w:hAnsi="Consolas" w:cs="Helvetica Neue"/>
-                <w:sz w:val="20"/>
-                <w:szCs w:val="20"/>
-              </w:rPr>
-            </w:pPr>
+                <w:rFonts w:ascii="Arial" w:hAnsi="Arial" w:cs="Arial"/>
+                <w:sz w:val="22"/>
+                <w:szCs w:val="22"/>
+              </w:rPr>
+            </w:pPr>
+            <w:r>
+              <w:rPr>
+                <w:rFonts w:ascii="Arial" w:hAnsi="Arial" w:cs="Arial"/>
+                <w:sz w:val="22"/>
+                <w:szCs w:val="22"/>
+              </w:rPr>
+              <w:t>16</w:t>
+            </w:r>
           </w:p>
         </w:tc>
         <w:tc>
@@ -2307,11 +2440,19 @@
               <w:adjustRightInd w:val="0"/>
               <w:spacing w:line="320" w:lineRule="atLeast"/>
               <w:rPr>
-                <w:rFonts w:ascii="Consolas" w:hAnsi="Consolas" w:cs="Helvetica Neue"/>
-                <w:sz w:val="20"/>
-                <w:szCs w:val="20"/>
-              </w:rPr>
-            </w:pPr>
+                <w:rFonts w:ascii="Arial" w:hAnsi="Arial" w:cs="Arial"/>
+                <w:sz w:val="22"/>
+                <w:szCs w:val="22"/>
+              </w:rPr>
+            </w:pPr>
+            <w:r>
+              <w:rPr>
+                <w:rFonts w:ascii="Arial" w:hAnsi="Arial" w:cs="Arial"/>
+                <w:sz w:val="22"/>
+                <w:szCs w:val="22"/>
+              </w:rPr>
+              <w:t>17</w:t>
+            </w:r>
           </w:p>
         </w:tc>
         <w:tc>
@@ -2472,11 +2613,19 @@
               <w:adjustRightInd w:val="0"/>
               <w:spacing w:line="320" w:lineRule="atLeast"/>
               <w:rPr>
-                <w:rFonts w:ascii="Consolas" w:hAnsi="Consolas" w:cs="Helvetica Neue"/>
-                <w:sz w:val="20"/>
-                <w:szCs w:val="20"/>
-              </w:rPr>
-            </w:pPr>
+                <w:rFonts w:ascii="Arial" w:hAnsi="Arial" w:cs="Arial"/>
+                <w:sz w:val="22"/>
+                <w:szCs w:val="22"/>
+              </w:rPr>
+            </w:pPr>
+            <w:r>
+              <w:rPr>
+                <w:rFonts w:ascii="Arial" w:hAnsi="Arial" w:cs="Arial"/>
+                <w:sz w:val="22"/>
+                <w:szCs w:val="22"/>
+              </w:rPr>
+              <w:t>17</w:t>
+            </w:r>
           </w:p>
         </w:tc>
         <w:tc>
@@ -2814,12 +2963,21 @@
           <w:p>
             <w:pPr>
               <w:rPr>
-                <w:rFonts w:ascii="Consolas" w:eastAsia="Times New Roman" w:hAnsi="Consolas" w:cs="Times New Roman"/>
+                <w:rFonts w:ascii="Arial" w:eastAsia="Times New Roman" w:hAnsi="Arial" w:cs="Arial"/>
                 <w:color w:val="24292E"/>
                 <w:sz w:val="22"/>
                 <w:szCs w:val="22"/>
               </w:rPr>
             </w:pPr>
+            <w:r>
+              <w:rPr>
+                <w:rFonts w:ascii="Arial" w:eastAsia="Times New Roman" w:hAnsi="Arial" w:cs="Arial"/>
+                <w:color w:val="24292E"/>
+                <w:sz w:val="22"/>
+                <w:szCs w:val="22"/>
+              </w:rPr>
+              <w:t>21</w:t>
+            </w:r>
           </w:p>
         </w:tc>
         <w:tc>
@@ -3058,11 +3216,19 @@
               <w:adjustRightInd w:val="0"/>
               <w:spacing w:line="320" w:lineRule="atLeast"/>
               <w:rPr>
-                <w:rFonts w:ascii="Consolas" w:hAnsi="Consolas" w:cs="Helvetica Neue"/>
-                <w:sz w:val="22"/>
-                <w:szCs w:val="22"/>
-              </w:rPr>
-            </w:pPr>
+                <w:rFonts w:ascii="Arial" w:hAnsi="Arial" w:cs="Arial"/>
+                <w:sz w:val="22"/>
+                <w:szCs w:val="22"/>
+              </w:rPr>
+            </w:pPr>
+            <w:r>
+              <w:rPr>
+                <w:rFonts w:ascii="Arial" w:hAnsi="Arial" w:cs="Arial"/>
+                <w:sz w:val="22"/>
+                <w:szCs w:val="22"/>
+              </w:rPr>
+              <w:t>21</w:t>
+            </w:r>
           </w:p>
         </w:tc>
         <w:tc>
@@ -3178,28 +3344,49 @@
           <w:p>
             <w:pPr>
               <w:rPr>
+                <w:rFonts w:ascii="Arial" w:eastAsia="Times New Roman" w:hAnsi="Arial" w:cs="Arial"/>
+                <w:color w:val="24292E"/>
+                <w:sz w:val="22"/>
+                <w:szCs w:val="22"/>
+                <w:shd w:val="clear" w:color="auto" w:fill="FFFFFF"/>
+              </w:rPr>
+            </w:pPr>
+            <w:r>
+              <w:rPr>
+                <w:rFonts w:ascii="Arial" w:eastAsia="Times New Roman" w:hAnsi="Arial" w:cs="Arial"/>
+                <w:color w:val="24292E"/>
+                <w:sz w:val="22"/>
+                <w:szCs w:val="22"/>
+                <w:shd w:val="clear" w:color="auto" w:fill="FFFFFF"/>
+              </w:rPr>
+              <w:t>24</w:t>
+            </w:r>
+          </w:p>
+        </w:tc>
+        <w:tc>
+          <w:tcPr>
+            <w:tcW w:w="4121" w:type="dxa"/>
+          </w:tcPr>
+          <w:p>
+            <w:pPr>
+              <w:rPr>
+                <w:rFonts w:ascii="Consolas" w:eastAsia="Times New Roman" w:hAnsi="Consolas" w:cs="Times New Roman"/>
+                <w:sz w:val="22"/>
+                <w:szCs w:val="22"/>
+              </w:rPr>
+            </w:pPr>
+            <w:proofErr w:type="gramStart"/>
+            <w:r>
+              <w:rPr>
                 <w:rFonts w:ascii="Consolas" w:eastAsia="Times New Roman" w:hAnsi="Consolas" w:cs="Times New Roman"/>
                 <w:color w:val="24292E"/>
                 <w:sz w:val="22"/>
                 <w:szCs w:val="22"/>
                 <w:shd w:val="clear" w:color="auto" w:fill="FFFFFF"/>
               </w:rPr>
-            </w:pPr>
-          </w:p>
-        </w:tc>
-        <w:tc>
-          <w:tcPr>
-            <w:tcW w:w="4121" w:type="dxa"/>
-          </w:tcPr>
-          <w:p>
-            <w:pPr>
-              <w:rPr>
-                <w:rFonts w:ascii="Consolas" w:eastAsia="Times New Roman" w:hAnsi="Consolas" w:cs="Times New Roman"/>
-                <w:sz w:val="22"/>
-                <w:szCs w:val="22"/>
-              </w:rPr>
-            </w:pPr>
-            <w:proofErr w:type="gramStart"/>
+              <w:t>separate</w:t>
+            </w:r>
+            <w:proofErr w:type="gramEnd"/>
             <w:r>
               <w:rPr>
                 <w:rFonts w:ascii="Consolas" w:eastAsia="Times New Roman" w:hAnsi="Consolas" w:cs="Times New Roman"/>
@@ -3208,9 +3395,18 @@
                 <w:szCs w:val="22"/>
                 <w:shd w:val="clear" w:color="auto" w:fill="FFFFFF"/>
               </w:rPr>
-              <w:t>separate</w:t>
-            </w:r>
-            <w:proofErr w:type="gramEnd"/>
+              <w:t>(bigram, c(</w:t>
+            </w:r>
+            <w:r>
+              <w:rPr>
+                <w:rFonts w:ascii="Consolas" w:eastAsia="Times New Roman" w:hAnsi="Consolas" w:cs="Times New Roman"/>
+                <w:color w:val="032F62"/>
+                <w:sz w:val="22"/>
+                <w:szCs w:val="22"/>
+                <w:shd w:val="clear" w:color="auto" w:fill="FFFFFF"/>
+              </w:rPr>
+              <w:t>"word1"</w:t>
+            </w:r>
             <w:r>
               <w:rPr>
                 <w:rFonts w:ascii="Consolas" w:eastAsia="Times New Roman" w:hAnsi="Consolas" w:cs="Times New Roman"/>
@@ -3219,7 +3415,7 @@
                 <w:szCs w:val="22"/>
                 <w:shd w:val="clear" w:color="auto" w:fill="FFFFFF"/>
               </w:rPr>
-              <w:t>(bigram, c(</w:t>
+              <w:t xml:space="preserve">, </w:t>
             </w:r>
             <w:r>
               <w:rPr>
@@ -3229,7 +3425,7 @@
                 <w:szCs w:val="22"/>
                 <w:shd w:val="clear" w:color="auto" w:fill="FFFFFF"/>
               </w:rPr>
-              <w:t>"word1"</w:t>
+              <w:t>"word2"</w:t>
             </w:r>
             <w:r>
               <w:rPr>
@@ -3239,7 +3435,49 @@
                 <w:szCs w:val="22"/>
                 <w:shd w:val="clear" w:color="auto" w:fill="FFFFFF"/>
               </w:rPr>
-              <w:t xml:space="preserve">, </w:t>
+              <w:t xml:space="preserve">), </w:t>
+            </w:r>
+            <w:proofErr w:type="spellStart"/>
+            <w:r>
+              <w:rPr>
+                <w:rFonts w:ascii="Consolas" w:eastAsia="Times New Roman" w:hAnsi="Consolas" w:cs="Times New Roman"/>
+                <w:color w:val="E36209"/>
+                <w:sz w:val="22"/>
+                <w:szCs w:val="22"/>
+                <w:shd w:val="clear" w:color="auto" w:fill="FFFFFF"/>
+              </w:rPr>
+              <w:t>sep</w:t>
+            </w:r>
+            <w:proofErr w:type="spellEnd"/>
+            <w:r>
+              <w:rPr>
+                <w:rFonts w:ascii="Consolas" w:eastAsia="Times New Roman" w:hAnsi="Consolas" w:cs="Times New Roman"/>
+                <w:color w:val="24292E"/>
+                <w:sz w:val="22"/>
+                <w:szCs w:val="22"/>
+                <w:shd w:val="clear" w:color="auto" w:fill="FFFFFF"/>
+              </w:rPr>
+              <w:t xml:space="preserve"> </w:t>
+            </w:r>
+            <w:r>
+              <w:rPr>
+                <w:rFonts w:ascii="Consolas" w:eastAsia="Times New Roman" w:hAnsi="Consolas" w:cs="Times New Roman"/>
+                <w:color w:val="D73A49"/>
+                <w:sz w:val="22"/>
+                <w:szCs w:val="22"/>
+                <w:shd w:val="clear" w:color="auto" w:fill="FFFFFF"/>
+              </w:rPr>
+              <w:t>=</w:t>
+            </w:r>
+            <w:r>
+              <w:rPr>
+                <w:rFonts w:ascii="Consolas" w:eastAsia="Times New Roman" w:hAnsi="Consolas" w:cs="Times New Roman"/>
+                <w:color w:val="24292E"/>
+                <w:sz w:val="22"/>
+                <w:szCs w:val="22"/>
+                <w:shd w:val="clear" w:color="auto" w:fill="FFFFFF"/>
+              </w:rPr>
+              <w:t xml:space="preserve"> </w:t>
             </w:r>
             <w:r>
               <w:rPr>
@@ -3249,7 +3487,7 @@
                 <w:szCs w:val="22"/>
                 <w:shd w:val="clear" w:color="auto" w:fill="FFFFFF"/>
               </w:rPr>
-              <w:t>"word2"</w:t>
+              <w:t>" "</w:t>
             </w:r>
             <w:r>
               <w:rPr>
@@ -3259,68 +3497,6 @@
                 <w:szCs w:val="22"/>
                 <w:shd w:val="clear" w:color="auto" w:fill="FFFFFF"/>
               </w:rPr>
-              <w:t xml:space="preserve">), </w:t>
-            </w:r>
-            <w:proofErr w:type="spellStart"/>
-            <w:r>
-              <w:rPr>
-                <w:rFonts w:ascii="Consolas" w:eastAsia="Times New Roman" w:hAnsi="Consolas" w:cs="Times New Roman"/>
-                <w:color w:val="E36209"/>
-                <w:sz w:val="22"/>
-                <w:szCs w:val="22"/>
-                <w:shd w:val="clear" w:color="auto" w:fill="FFFFFF"/>
-              </w:rPr>
-              <w:t>sep</w:t>
-            </w:r>
-            <w:proofErr w:type="spellEnd"/>
-            <w:r>
-              <w:rPr>
-                <w:rFonts w:ascii="Consolas" w:eastAsia="Times New Roman" w:hAnsi="Consolas" w:cs="Times New Roman"/>
-                <w:color w:val="24292E"/>
-                <w:sz w:val="22"/>
-                <w:szCs w:val="22"/>
-                <w:shd w:val="clear" w:color="auto" w:fill="FFFFFF"/>
-              </w:rPr>
-              <w:t xml:space="preserve"> </w:t>
-            </w:r>
-            <w:r>
-              <w:rPr>
-                <w:rFonts w:ascii="Consolas" w:eastAsia="Times New Roman" w:hAnsi="Consolas" w:cs="Times New Roman"/>
-                <w:color w:val="D73A49"/>
-                <w:sz w:val="22"/>
-                <w:szCs w:val="22"/>
-                <w:shd w:val="clear" w:color="auto" w:fill="FFFFFF"/>
-              </w:rPr>
-              <w:t>=</w:t>
-            </w:r>
-            <w:r>
-              <w:rPr>
-                <w:rFonts w:ascii="Consolas" w:eastAsia="Times New Roman" w:hAnsi="Consolas" w:cs="Times New Roman"/>
-                <w:color w:val="24292E"/>
-                <w:sz w:val="22"/>
-                <w:szCs w:val="22"/>
-                <w:shd w:val="clear" w:color="auto" w:fill="FFFFFF"/>
-              </w:rPr>
-              <w:t xml:space="preserve"> </w:t>
-            </w:r>
-            <w:r>
-              <w:rPr>
-                <w:rFonts w:ascii="Consolas" w:eastAsia="Times New Roman" w:hAnsi="Consolas" w:cs="Times New Roman"/>
-                <w:color w:val="032F62"/>
-                <w:sz w:val="22"/>
-                <w:szCs w:val="22"/>
-                <w:shd w:val="clear" w:color="auto" w:fill="FFFFFF"/>
-              </w:rPr>
-              <w:t>" "</w:t>
-            </w:r>
-            <w:r>
-              <w:rPr>
-                <w:rFonts w:ascii="Consolas" w:eastAsia="Times New Roman" w:hAnsi="Consolas" w:cs="Times New Roman"/>
-                <w:color w:val="24292E"/>
-                <w:sz w:val="22"/>
-                <w:szCs w:val="22"/>
-                <w:shd w:val="clear" w:color="auto" w:fill="FFFFFF"/>
-              </w:rPr>
               <w:t xml:space="preserve">) </w:t>
             </w:r>
           </w:p>
@@ -3409,12 +3585,21 @@
             <w:pPr>
               <w:spacing w:line="300" w:lineRule="atLeast"/>
               <w:rPr>
-                <w:rFonts w:ascii="Consolas" w:eastAsia="Times New Roman" w:hAnsi="Consolas" w:cs="Times New Roman"/>
+                <w:rFonts w:ascii="Arial" w:eastAsia="Times New Roman" w:hAnsi="Arial" w:cs="Arial"/>
                 <w:color w:val="24292E"/>
                 <w:sz w:val="22"/>
                 <w:szCs w:val="22"/>
               </w:rPr>
             </w:pPr>
+            <w:r>
+              <w:rPr>
+                <w:rFonts w:ascii="Arial" w:eastAsia="Times New Roman" w:hAnsi="Arial" w:cs="Arial"/>
+                <w:color w:val="24292E"/>
+                <w:sz w:val="22"/>
+                <w:szCs w:val="22"/>
+              </w:rPr>
+              <w:t>24</w:t>
+            </w:r>
           </w:p>
         </w:tc>
         <w:tc>
@@ -3812,12 +3997,21 @@
           <w:p>
             <w:pPr>
               <w:rPr>
-                <w:rFonts w:ascii="Helvetica" w:eastAsia="Times New Roman" w:hAnsi="Helvetica" w:cs="Times New Roman"/>
+                <w:rFonts w:ascii="Arial" w:eastAsia="Times New Roman" w:hAnsi="Arial" w:cs="Arial"/>
                 <w:color w:val="24292E"/>
                 <w:sz w:val="22"/>
                 <w:szCs w:val="22"/>
               </w:rPr>
             </w:pPr>
+            <w:r>
+              <w:rPr>
+                <w:rFonts w:ascii="Arial" w:eastAsia="Times New Roman" w:hAnsi="Arial" w:cs="Arial"/>
+                <w:color w:val="24292E"/>
+                <w:sz w:val="22"/>
+                <w:szCs w:val="22"/>
+              </w:rPr>
+              <w:t>25</w:t>
+            </w:r>
           </w:p>
         </w:tc>
         <w:tc>
@@ -4324,13 +4518,23 @@
           <w:p>
             <w:pPr>
               <w:rPr>
-                <w:rFonts w:ascii="Consolas" w:eastAsia="Times New Roman" w:hAnsi="Consolas" w:cs="Times New Roman"/>
+                <w:rFonts w:ascii="Arial" w:eastAsia="Times New Roman" w:hAnsi="Arial" w:cs="Arial"/>
                 <w:color w:val="24292E"/>
                 <w:sz w:val="22"/>
                 <w:szCs w:val="22"/>
                 <w:shd w:val="clear" w:color="auto" w:fill="FFFFFF"/>
               </w:rPr>
             </w:pPr>
+            <w:r>
+              <w:rPr>
+                <w:rFonts w:ascii="Arial" w:eastAsia="Times New Roman" w:hAnsi="Arial" w:cs="Arial"/>
+                <w:color w:val="24292E"/>
+                <w:sz w:val="22"/>
+                <w:szCs w:val="22"/>
+                <w:shd w:val="clear" w:color="auto" w:fill="FFFFFF"/>
+              </w:rPr>
+              <w:t>26</w:t>
+            </w:r>
           </w:p>
         </w:tc>
         <w:tc>
@@ -4618,23 +4822,147 @@
           <w:p>
             <w:pPr>
               <w:rPr>
+                <w:rFonts w:ascii="Arial" w:eastAsia="Times New Roman" w:hAnsi="Arial" w:cs="Arial"/>
+                <w:color w:val="24292E"/>
+                <w:sz w:val="22"/>
+                <w:szCs w:val="22"/>
+                <w:shd w:val="clear" w:color="auto" w:fill="FFFFFF"/>
+              </w:rPr>
+            </w:pPr>
+            <w:r>
+              <w:rPr>
+                <w:rFonts w:ascii="Arial" w:eastAsia="Times New Roman" w:hAnsi="Arial" w:cs="Arial"/>
+                <w:color w:val="24292E"/>
+                <w:sz w:val="22"/>
+                <w:szCs w:val="22"/>
+                <w:shd w:val="clear" w:color="auto" w:fill="FFFFFF"/>
+              </w:rPr>
+              <w:t>27</w:t>
+            </w:r>
+          </w:p>
+        </w:tc>
+        <w:tc>
+          <w:tcPr>
+            <w:tcW w:w="4121" w:type="dxa"/>
+          </w:tcPr>
+          <w:p>
+            <w:pPr>
+              <w:rPr>
+                <w:rFonts w:ascii="Times" w:eastAsia="Times New Roman" w:hAnsi="Times" w:cs="Times New Roman"/>
+                <w:sz w:val="22"/>
+                <w:szCs w:val="22"/>
+              </w:rPr>
+            </w:pPr>
+            <w:proofErr w:type="spellStart"/>
+            <w:proofErr w:type="gramStart"/>
+            <w:r>
+              <w:rPr>
                 <w:rFonts w:ascii="Consolas" w:eastAsia="Times New Roman" w:hAnsi="Consolas" w:cs="Times New Roman"/>
                 <w:color w:val="24292E"/>
                 <w:sz w:val="22"/>
                 <w:szCs w:val="22"/>
                 <w:shd w:val="clear" w:color="auto" w:fill="FFFFFF"/>
               </w:rPr>
-            </w:pPr>
-          </w:p>
-        </w:tc>
-        <w:tc>
-          <w:tcPr>
-            <w:tcW w:w="4121" w:type="dxa"/>
-          </w:tcPr>
-          <w:p>
-            <w:pPr>
-              <w:rPr>
-                <w:rFonts w:ascii="Times" w:eastAsia="Times New Roman" w:hAnsi="Times" w:cs="Times New Roman"/>
+              <w:t>graph</w:t>
+            </w:r>
+            <w:proofErr w:type="gramEnd"/>
+            <w:r>
+              <w:rPr>
+                <w:rFonts w:ascii="Consolas" w:eastAsia="Times New Roman" w:hAnsi="Consolas" w:cs="Times New Roman"/>
+                <w:color w:val="24292E"/>
+                <w:sz w:val="22"/>
+                <w:szCs w:val="22"/>
+                <w:shd w:val="clear" w:color="auto" w:fill="FFFFFF"/>
+              </w:rPr>
+              <w:t>_from_data_frame</w:t>
+            </w:r>
+            <w:proofErr w:type="spellEnd"/>
+            <w:r>
+              <w:rPr>
+                <w:rFonts w:ascii="Consolas" w:eastAsia="Times New Roman" w:hAnsi="Consolas" w:cs="Times New Roman"/>
+                <w:color w:val="24292E"/>
+                <w:sz w:val="22"/>
+                <w:szCs w:val="22"/>
+                <w:shd w:val="clear" w:color="auto" w:fill="FFFFFF"/>
+              </w:rPr>
+              <w:t>()</w:t>
+            </w:r>
+          </w:p>
+          <w:p>
+            <w:pPr>
+              <w:widowControl w:val="0"/>
+              <w:autoSpaceDE w:val="0"/>
+              <w:autoSpaceDN w:val="0"/>
+              <w:adjustRightInd w:val="0"/>
+              <w:spacing w:line="320" w:lineRule="atLeast"/>
+              <w:rPr>
+                <w:rFonts w:ascii="Helvetica Neue" w:hAnsi="Helvetica Neue" w:cs="Helvetica Neue"/>
+                <w:b/>
+                <w:sz w:val="22"/>
+                <w:szCs w:val="22"/>
+              </w:rPr>
+            </w:pPr>
+          </w:p>
+        </w:tc>
+        <w:tc>
+          <w:tcPr>
+            <w:tcW w:w="2970" w:type="dxa"/>
+          </w:tcPr>
+          <w:p>
+            <w:pPr>
+              <w:widowControl w:val="0"/>
+              <w:autoSpaceDE w:val="0"/>
+              <w:autoSpaceDN w:val="0"/>
+              <w:adjustRightInd w:val="0"/>
+              <w:spacing w:line="320" w:lineRule="atLeast"/>
+              <w:rPr>
+                <w:rFonts w:ascii="Helvetica Neue" w:hAnsi="Helvetica Neue" w:cs="Helvetica Neue"/>
+                <w:sz w:val="22"/>
+                <w:szCs w:val="22"/>
+              </w:rPr>
+            </w:pPr>
+            <w:r>
+              <w:rPr>
+                <w:rFonts w:ascii="Helvetica Neue" w:hAnsi="Helvetica Neue" w:cs="Helvetica Neue"/>
+                <w:sz w:val="22"/>
+                <w:szCs w:val="22"/>
+              </w:rPr>
+              <w:t xml:space="preserve">Makes a network of the </w:t>
+            </w:r>
+            <w:proofErr w:type="spellStart"/>
+            <w:r>
+              <w:rPr>
+                <w:rFonts w:ascii="Helvetica Neue" w:hAnsi="Helvetica Neue" w:cs="Helvetica Neue"/>
+                <w:sz w:val="22"/>
+                <w:szCs w:val="22"/>
+              </w:rPr>
+              <w:t>bigram_counts</w:t>
+            </w:r>
+            <w:proofErr w:type="spellEnd"/>
+            <w:r>
+              <w:rPr>
+                <w:rFonts w:ascii="Helvetica Neue" w:hAnsi="Helvetica Neue" w:cs="Helvetica Neue"/>
+                <w:sz w:val="22"/>
+                <w:szCs w:val="22"/>
+              </w:rPr>
+              <w:t xml:space="preserve"> data frame – note, this is not a chart, it’s a network</w:t>
+            </w:r>
+          </w:p>
+        </w:tc>
+        <w:tc>
+          <w:tcPr>
+            <w:tcW w:w="1388" w:type="dxa"/>
+          </w:tcPr>
+          <w:p>
+            <w:pPr>
+              <w:widowControl w:val="0"/>
+              <w:autoSpaceDE w:val="0"/>
+              <w:autoSpaceDN w:val="0"/>
+              <w:adjustRightInd w:val="0"/>
+              <w:spacing w:line="320" w:lineRule="atLeast"/>
+              <w:rPr>
+                <w:rFonts w:ascii="Helvetica Neue" w:hAnsi="Helvetica Neue" w:cs="Helvetica Neue"/>
+                <w:b/>
                 <w:sz w:val="22"/>
                 <w:szCs w:val="22"/>
               </w:rPr>
@@ -4643,120 +4971,6 @@
             <w:proofErr w:type="gramStart"/>
             <w:r>
               <w:rPr>
-                <w:rFonts w:ascii="Consolas" w:eastAsia="Times New Roman" w:hAnsi="Consolas" w:cs="Times New Roman"/>
-                <w:color w:val="24292E"/>
-                <w:sz w:val="22"/>
-                <w:szCs w:val="22"/>
-                <w:shd w:val="clear" w:color="auto" w:fill="FFFFFF"/>
-              </w:rPr>
-              <w:t>graph</w:t>
-            </w:r>
-            <w:proofErr w:type="gramEnd"/>
-            <w:r>
-              <w:rPr>
-                <w:rFonts w:ascii="Consolas" w:eastAsia="Times New Roman" w:hAnsi="Consolas" w:cs="Times New Roman"/>
-                <w:color w:val="24292E"/>
-                <w:sz w:val="22"/>
-                <w:szCs w:val="22"/>
-                <w:shd w:val="clear" w:color="auto" w:fill="FFFFFF"/>
-              </w:rPr>
-              <w:t>_from_data_frame</w:t>
-            </w:r>
-            <w:proofErr w:type="spellEnd"/>
-            <w:r>
-              <w:rPr>
-                <w:rFonts w:ascii="Consolas" w:eastAsia="Times New Roman" w:hAnsi="Consolas" w:cs="Times New Roman"/>
-                <w:color w:val="24292E"/>
-                <w:sz w:val="22"/>
-                <w:szCs w:val="22"/>
-                <w:shd w:val="clear" w:color="auto" w:fill="FFFFFF"/>
-              </w:rPr>
-              <w:t>()</w:t>
-            </w:r>
-          </w:p>
-          <w:p>
-            <w:pPr>
-              <w:widowControl w:val="0"/>
-              <w:autoSpaceDE w:val="0"/>
-              <w:autoSpaceDN w:val="0"/>
-              <w:adjustRightInd w:val="0"/>
-              <w:spacing w:line="320" w:lineRule="atLeast"/>
-              <w:rPr>
-                <w:rFonts w:ascii="Helvetica Neue" w:hAnsi="Helvetica Neue" w:cs="Helvetica Neue"/>
-                <w:b/>
-                <w:sz w:val="22"/>
-                <w:szCs w:val="22"/>
-              </w:rPr>
-            </w:pPr>
-          </w:p>
-        </w:tc>
-        <w:tc>
-          <w:tcPr>
-            <w:tcW w:w="2970" w:type="dxa"/>
-          </w:tcPr>
-          <w:p>
-            <w:pPr>
-              <w:widowControl w:val="0"/>
-              <w:autoSpaceDE w:val="0"/>
-              <w:autoSpaceDN w:val="0"/>
-              <w:adjustRightInd w:val="0"/>
-              <w:spacing w:line="320" w:lineRule="atLeast"/>
-              <w:rPr>
-                <w:rFonts w:ascii="Helvetica Neue" w:hAnsi="Helvetica Neue" w:cs="Helvetica Neue"/>
-                <w:sz w:val="22"/>
-                <w:szCs w:val="22"/>
-              </w:rPr>
-            </w:pPr>
-            <w:r>
-              <w:rPr>
-                <w:rFonts w:ascii="Helvetica Neue" w:hAnsi="Helvetica Neue" w:cs="Helvetica Neue"/>
-                <w:sz w:val="22"/>
-                <w:szCs w:val="22"/>
-              </w:rPr>
-              <w:t xml:space="preserve">Makes a network of the </w:t>
-            </w:r>
-            <w:proofErr w:type="spellStart"/>
-            <w:r>
-              <w:rPr>
-                <w:rFonts w:ascii="Helvetica Neue" w:hAnsi="Helvetica Neue" w:cs="Helvetica Neue"/>
-                <w:sz w:val="22"/>
-                <w:szCs w:val="22"/>
-              </w:rPr>
-              <w:t>bigram_counts</w:t>
-            </w:r>
-            <w:proofErr w:type="spellEnd"/>
-            <w:r>
-              <w:rPr>
-                <w:rFonts w:ascii="Helvetica Neue" w:hAnsi="Helvetica Neue" w:cs="Helvetica Neue"/>
-                <w:sz w:val="22"/>
-                <w:szCs w:val="22"/>
-              </w:rPr>
-              <w:t xml:space="preserve"> data frame – note, this is not a chart, it’s a network</w:t>
-            </w:r>
-          </w:p>
-        </w:tc>
-        <w:tc>
-          <w:tcPr>
-            <w:tcW w:w="1388" w:type="dxa"/>
-          </w:tcPr>
-          <w:p>
-            <w:pPr>
-              <w:widowControl w:val="0"/>
-              <w:autoSpaceDE w:val="0"/>
-              <w:autoSpaceDN w:val="0"/>
-              <w:adjustRightInd w:val="0"/>
-              <w:spacing w:line="320" w:lineRule="atLeast"/>
-              <w:rPr>
-                <w:rFonts w:ascii="Helvetica Neue" w:hAnsi="Helvetica Neue" w:cs="Helvetica Neue"/>
-                <w:b/>
-                <w:sz w:val="22"/>
-                <w:szCs w:val="22"/>
-              </w:rPr>
-            </w:pPr>
-            <w:proofErr w:type="spellStart"/>
-            <w:proofErr w:type="gramStart"/>
-            <w:r>
-              <w:rPr>
                 <w:rFonts w:ascii="Helvetica Neue" w:hAnsi="Helvetica Neue" w:cs="Helvetica Neue"/>
                 <w:b/>
                 <w:sz w:val="22"/>
@@ -4777,12 +4991,21 @@
           <w:p>
             <w:pPr>
               <w:rPr>
-                <w:rFonts w:ascii="Helvetica" w:eastAsia="Times New Roman" w:hAnsi="Helvetica" w:cs="Times New Roman"/>
+                <w:rFonts w:ascii="Arial" w:eastAsia="Times New Roman" w:hAnsi="Arial" w:cs="Arial"/>
                 <w:color w:val="24292E"/>
                 <w:sz w:val="22"/>
                 <w:szCs w:val="22"/>
               </w:rPr>
             </w:pPr>
+            <w:r>
+              <w:rPr>
+                <w:rFonts w:ascii="Arial" w:eastAsia="Times New Roman" w:hAnsi="Arial" w:cs="Arial"/>
+                <w:color w:val="24292E"/>
+                <w:sz w:val="22"/>
+                <w:szCs w:val="22"/>
+              </w:rPr>
+              <w:t>27</w:t>
+            </w:r>
           </w:p>
         </w:tc>
         <w:tc>
@@ -5340,12 +5563,21 @@
           <w:p>
             <w:pPr>
               <w:rPr>
-                <w:rFonts w:ascii="Helvetica" w:eastAsia="Times New Roman" w:hAnsi="Helvetica" w:cs="Times New Roman"/>
+                <w:rFonts w:ascii="Arial" w:eastAsia="Times New Roman" w:hAnsi="Arial" w:cs="Arial"/>
                 <w:color w:val="24292E"/>
                 <w:sz w:val="22"/>
                 <w:szCs w:val="22"/>
               </w:rPr>
             </w:pPr>
+            <w:r>
+              <w:rPr>
+                <w:rFonts w:ascii="Arial" w:eastAsia="Times New Roman" w:hAnsi="Arial" w:cs="Arial"/>
+                <w:color w:val="24292E"/>
+                <w:sz w:val="22"/>
+                <w:szCs w:val="22"/>
+              </w:rPr>
+              <w:t>30</w:t>
+            </w:r>
           </w:p>
         </w:tc>
         <w:tc>
@@ -6274,6 +6506,8 @@
               </w:rPr>
               <w:t>32</w:t>
             </w:r>
+            <w:bookmarkStart w:id="0" w:name="_GoBack"/>
+            <w:bookmarkEnd w:id="0"/>
           </w:p>
         </w:tc>
         <w:tc>
@@ -10304,6 +10538,7 @@
                 <w:szCs w:val="22"/>
               </w:rPr>
             </w:pPr>
+            <w:proofErr w:type="gramStart"/>
             <w:r>
               <w:rPr>
                 <w:rFonts w:ascii="Helvetica Neue" w:hAnsi="Helvetica Neue" w:cs="Helvetica Neue"/>
@@ -10313,8 +10548,7 @@
               </w:rPr>
               <w:t>ggplot2</w:t>
             </w:r>
-            <w:bookmarkStart w:id="0" w:name="_GoBack"/>
-            <w:bookmarkEnd w:id="0"/>
+            <w:proofErr w:type="gramEnd"/>
           </w:p>
         </w:tc>
       </w:tr>

</xml_diff>